<commit_message>
MS2 scrum/reflection almost finished
Only thing missing is the structure question
</commit_message>
<xml_diff>
--- a/Documents/ScrumReports/MS2-Scrum-Report_draft.docx
+++ b/Documents/ScrumReports/MS2-Scrum-Report_draft.docx
@@ -1191,7 +1191,7 @@
                 <w:sz w:val="28"/>
                 <w:szCs w:val="28"/>
               </w:rPr>
-              <w:t>Create struct headers and test plan files</w:t>
+              <w:t>Create struct headers and test plan file</w:t>
             </w:r>
           </w:p>
         </w:tc>
@@ -2271,6 +2271,15 @@
                 <w:szCs w:val="28"/>
               </w:rPr>
             </w:pPr>
+            <w:r>
+              <w:rPr>
+                <w:b w:val="0"/>
+                <w:bCs w:val="0"/>
+                <w:sz w:val="28"/>
+                <w:szCs w:val="28"/>
+              </w:rPr>
+              <w:t>Discussion of addition</w:t>
+            </w:r>
           </w:p>
         </w:tc>
         <w:tc>
@@ -2281,12 +2290,17 @@
             <w:pPr>
               <w:cnfStyle w:val="000000100000" w:firstRow="0" w:lastRow="0" w:firstColumn="0" w:lastColumn="0" w:oddVBand="0" w:evenVBand="0" w:oddHBand="1" w:evenHBand="0" w:firstRowFirstColumn="0" w:firstRowLastColumn="0" w:lastRowFirstColumn="0" w:lastRowLastColumn="0"/>
               <w:rPr>
-                <w:b/>
-                <w:bCs/>
-                <w:sz w:val="28"/>
-                <w:szCs w:val="28"/>
-              </w:rPr>
-            </w:pPr>
+                <w:sz w:val="28"/>
+                <w:szCs w:val="28"/>
+              </w:rPr>
+            </w:pPr>
+            <w:r>
+              <w:rPr>
+                <w:sz w:val="28"/>
+                <w:szCs w:val="28"/>
+              </w:rPr>
+              <w:t>What new structs we will require</w:t>
+            </w:r>
           </w:p>
         </w:tc>
         <w:tc>
@@ -2303,6 +2317,35 @@
                 <w:szCs w:val="28"/>
               </w:rPr>
             </w:pPr>
+            <w:r>
+              <w:rPr>
+                <w:b/>
+                <w:bCs/>
+                <w:sz w:val="28"/>
+                <w:szCs w:val="28"/>
+              </w:rPr>
+              <w:t xml:space="preserve">The new </w:t>
+            </w:r>
+            <w:r>
+              <w:rPr>
+                <w:b/>
+                <w:bCs/>
+                <w:i/>
+                <w:iCs/>
+                <w:sz w:val="28"/>
+                <w:szCs w:val="28"/>
+              </w:rPr>
+              <w:t>shipments</w:t>
+            </w:r>
+            <w:r>
+              <w:rPr>
+                <w:b/>
+                <w:bCs/>
+                <w:sz w:val="28"/>
+                <w:szCs w:val="28"/>
+              </w:rPr>
+              <w:t xml:space="preserve"> struct header file created</w:t>
+            </w:r>
           </w:p>
         </w:tc>
       </w:tr>
@@ -2800,7 +2843,11 @@
         <w:t>scrum</w:t>
       </w:r>
       <w:r>
-        <w:t xml:space="preserve"> meeting will not take more than 20-30 minutes, there is lots of time left to undertake some of the actual work tasks. In the table below, each member should list what they did to complete the </w:t>
+        <w:t xml:space="preserve"> meeting will not take more than 20-30 minutes, there is lots of time left to undertake some of the actual work tasks. In the table below, each member should list </w:t>
+      </w:r>
+      <w:r>
+        <w:lastRenderedPageBreak/>
+        <w:t xml:space="preserve">what they did to complete the </w:t>
       </w:r>
       <w:r>
         <w:t>scrum</w:t>
@@ -2850,7 +2897,6 @@
                 <w:sz w:val="28"/>
                 <w:szCs w:val="28"/>
               </w:rPr>
-              <w:lastRenderedPageBreak/>
               <w:t>Member</w:t>
             </w:r>
           </w:p>
@@ -5004,6 +5050,7 @@
         </w:numPr>
       </w:pPr>
       <w:r>
+        <w:lastRenderedPageBreak/>
         <w:t xml:space="preserve">In this milestone you were asked to </w:t>
       </w:r>
       <w:r>
@@ -5031,7 +5078,6 @@
         <w:br/>
       </w:r>
       <w:r>
-        <w:lastRenderedPageBreak/>
         <w:br/>
       </w:r>
       <w:r>
@@ -5080,25 +5126,34 @@
         <w:br/>
       </w:r>
       <w:r>
-        <w:t xml:space="preserve">By </w:t>
-      </w:r>
-      <w:r>
-        <w:br/>
-      </w:r>
-      <w:r>
-        <w:br/>
-      </w:r>
-      <w:r>
-        <w:br/>
-      </w:r>
-      <w:r>
-        <w:br/>
-      </w:r>
-      <w:r>
-        <w:br/>
-      </w:r>
-      <w:r>
-        <w:br/>
+        <w:t>We analyzed the requirements/design by carefully and thoroughly perusing the instructions, in particular paying attention to and recognizing the introduction, milestones 2 &amp;</w:t>
+      </w:r>
+      <w:r>
+        <w:t xml:space="preserve"> parts of</w:t>
+      </w:r>
+      <w:r>
+        <w:t xml:space="preserve"> 3, and the existing path-finding code itself. This way we have a clear and definitive idea of what to build</w:t>
+      </w:r>
+      <w:r>
+        <w:t xml:space="preserve"> (the shipments structure and a foundational test plan)</w:t>
+      </w:r>
+      <w:r>
+        <w:t>, so that we will be able to test everything thoroughly and fulfill the requirements of the project completely – a proper</w:t>
+      </w:r>
+      <w:r>
+        <w:t>,</w:t>
+      </w:r>
+      <w:r>
+        <w:t xml:space="preserve"> procedural way of going from start to finish in the development</w:t>
+      </w:r>
+      <w:r>
+        <w:t xml:space="preserve"> process</w:t>
+      </w:r>
+      <w:r>
+        <w:t>.</w:t>
+      </w:r>
+      <w:r>
+        <w:t xml:space="preserve"> Our main goals are to understand and expand the project code to completion (potential challenges) and brainstorming of what tests we need to run to cover all aspects of the project (clear development strategy). Our analysis for this milestone helps us address and arrive at the end of these major goals.</w:t>
       </w:r>
       <w:r>
         <w:br/>
@@ -5122,16 +5177,16 @@
         <w:br/>
       </w:r>
       <w:r>
-        <w:br/>
-      </w:r>
-      <w:r>
-        <w:br/>
-      </w:r>
-      <w:r>
-        <w:br/>
-      </w:r>
-      <w:r>
-        <w:br/>
+        <w:t>Our test plan looks at all the different areas that the project program entails, from existing codes and milestone instructions to future test cases that will arise. We need to check that all functionalities not only run perfectly and smoothly individually</w:t>
+      </w:r>
+      <w:r>
+        <w:t xml:space="preserve">, </w:t>
+      </w:r>
+      <w:r>
+        <w:t>but together as a whole. By defining the overall objectives, we can be laser-focused on exactly what needs to be done</w:t>
+      </w:r>
+      <w:r>
+        <w:t>. Setting in stone the scope directs us to only build what’s required and specified in the project (i.e. weight/size for trucks, the definition of the routes and grid). Finally, and most importantly, designing a rigorous test plan ensures that the code will run validly and smoothly for both the programmers and the end user. All of these gives us a clear sense of concrete direction, enabling us to create powerful and efficient testing.</w:t>
       </w:r>
       <w:r>
         <w:br/>
@@ -6742,14 +6797,12 @@
 </file>
 
 <file path=customXml/item1.xml><?xml version="1.0" encoding="utf-8"?>
-<p:properties xmlns:p="http://schemas.microsoft.com/office/2006/metadata/properties" xmlns:xsi="http://www.w3.org/2001/XMLSchema-instance" xmlns:pc="http://schemas.microsoft.com/office/infopath/2007/PartnerControls">
-  <documentManagement>
-    <TaxCatchAll xmlns="7db3b190-d1cf-4882-bee6-3064ce691739" xsi:nil="true"/>
-    <lcf76f155ced4ddcb4097134ff3c332f xmlns="7e7c8aa9-4be2-48a6-a0f7-80013db2e73b">
-      <Terms xmlns="http://schemas.microsoft.com/office/infopath/2007/PartnerControls"/>
-    </lcf76f155ced4ddcb4097134ff3c332f>
-  </documentManagement>
-</p:properties>
+<?mso-contentType ?>
+<FormTemplates xmlns="http://schemas.microsoft.com/sharepoint/v3/contenttype/forms">
+  <Display>DocumentLibraryForm</Display>
+  <Edit>DocumentLibraryForm</Edit>
+  <New>DocumentLibraryForm</New>
+</FormTemplates>
 </file>
 
 <file path=customXml/item2.xml><?xml version="1.0" encoding="utf-8"?>
@@ -6996,21 +7049,20 @@
 </file>
 
 <file path=customXml/item3.xml><?xml version="1.0" encoding="utf-8"?>
-<?mso-contentType ?>
-<FormTemplates xmlns="http://schemas.microsoft.com/sharepoint/v3/contenttype/forms">
-  <Display>DocumentLibraryForm</Display>
-  <Edit>DocumentLibraryForm</Edit>
-  <New>DocumentLibraryForm</New>
-</FormTemplates>
+<p:properties xmlns:p="http://schemas.microsoft.com/office/2006/metadata/properties" xmlns:xsi="http://www.w3.org/2001/XMLSchema-instance" xmlns:pc="http://schemas.microsoft.com/office/infopath/2007/PartnerControls">
+  <documentManagement>
+    <TaxCatchAll xmlns="7db3b190-d1cf-4882-bee6-3064ce691739" xsi:nil="true"/>
+    <lcf76f155ced4ddcb4097134ff3c332f xmlns="7e7c8aa9-4be2-48a6-a0f7-80013db2e73b">
+      <Terms xmlns="http://schemas.microsoft.com/office/infopath/2007/PartnerControls"/>
+    </lcf76f155ced4ddcb4097134ff3c332f>
+  </documentManagement>
+</p:properties>
 </file>
 
 <file path=customXml/itemProps1.xml><?xml version="1.0" encoding="utf-8"?>
-<ds:datastoreItem xmlns:ds="http://schemas.openxmlformats.org/officeDocument/2006/customXml" ds:itemID="{FC746302-E78D-4C5F-A451-28947FB16F9E}">
+<ds:datastoreItem xmlns:ds="http://schemas.openxmlformats.org/officeDocument/2006/customXml" ds:itemID="{3FA73C61-D9D8-4BFB-8847-A8584773E362}">
   <ds:schemaRefs>
-    <ds:schemaRef ds:uri="http://schemas.microsoft.com/office/2006/metadata/properties"/>
-    <ds:schemaRef ds:uri="http://schemas.microsoft.com/office/infopath/2007/PartnerControls"/>
-    <ds:schemaRef ds:uri="7db3b190-d1cf-4882-bee6-3064ce691739"/>
-    <ds:schemaRef ds:uri="7e7c8aa9-4be2-48a6-a0f7-80013db2e73b"/>
+    <ds:schemaRef ds:uri="http://schemas.microsoft.com/sharepoint/v3/contenttype/forms"/>
   </ds:schemaRefs>
 </ds:datastoreItem>
 </file>
@@ -7035,9 +7087,12 @@
 </file>
 
 <file path=customXml/itemProps3.xml><?xml version="1.0" encoding="utf-8"?>
-<ds:datastoreItem xmlns:ds="http://schemas.openxmlformats.org/officeDocument/2006/customXml" ds:itemID="{3FA73C61-D9D8-4BFB-8847-A8584773E362}">
+<ds:datastoreItem xmlns:ds="http://schemas.openxmlformats.org/officeDocument/2006/customXml" ds:itemID="{FC746302-E78D-4C5F-A451-28947FB16F9E}">
   <ds:schemaRefs>
-    <ds:schemaRef ds:uri="http://schemas.microsoft.com/sharepoint/v3/contenttype/forms"/>
+    <ds:schemaRef ds:uri="http://schemas.microsoft.com/office/2006/metadata/properties"/>
+    <ds:schemaRef ds:uri="http://schemas.microsoft.com/office/infopath/2007/PartnerControls"/>
+    <ds:schemaRef ds:uri="7db3b190-d1cf-4882-bee6-3064ce691739"/>
+    <ds:schemaRef ds:uri="7e7c8aa9-4be2-48a6-a0f7-80013db2e73b"/>
   </ds:schemaRefs>
 </ds:datastoreItem>
 </file>
</xml_diff>